<commit_message>
added summarizing functions 7/26/18
summarizing functions good, but when i tried to combine bio and tech vars together it gave me a "“No tidyselect variables were registered” error which idk what that is regarding at the moment. maybe restart Rstudio? will attempt to fix tomorrow.
</commit_message>
<xml_diff>
--- a/ProjectFiles/RNASeqProj.docx
+++ b/ProjectFiles/RNASeqProj.docx
@@ -59,7 +59,7 @@
         <w:t xml:space="preserve"> </w:t>
       </w:r>
       <w:r>
-        <w:t xml:space="preserve">25,</w:t>
+        <w:t xml:space="preserve">26,</w:t>
       </w:r>
       <w:r>
         <w:t xml:space="preserve"> </w:t>
@@ -106,188 +106,218 @@
     </w:p>
     <w:p>
       <w:pPr>
-        <w:pStyle w:val="FirstParagraph"/>
-      </w:pPr>
-      <w:r>
-        <w:t xml:space="preserve">Myleofibrosis is a type of bone marrow cancer in which an rapidly increasing number of blood forming cells form a fibrous like structure that sometimes leads to acute leukemia.</w:t>
-      </w:r>
-      <w:r>
-        <w:t xml:space="preserve"> </w:t>
-      </w:r>
-      <w:r>
-        <w:t xml:space="preserve">Certain genotypes like the JAK2 V617F mutation have been a determining factor of Blast Transformation in Myleofibrosis.</w:t>
-      </w:r>
-      <w:r>
-        <w:t xml:space="preserve"> </w:t>
-      </w:r>
-      <w:r>
-        <w:t xml:space="preserve">- What is differential gene expression?</w:t>
-      </w:r>
-      <w:r>
-        <w:t xml:space="preserve"> </w:t>
-      </w:r>
-      <w:r>
-        <w:t xml:space="preserve">Differential gene expression is a way to analyze factors in different groups that may or may not be associated with different gene counts, from RNA sequence data.</w:t>
-      </w:r>
-    </w:p>
-    <w:p>
-      <w:pPr>
+        <w:pStyle w:val="Heading3"/>
+      </w:pPr>
+      <w:bookmarkStart w:id="22" w:name="what-is-mleofibrosis"/>
+      <w:bookmarkEnd w:id="22"/>
+      <w:r>
+        <w:t xml:space="preserve">What is Mleofibrosis?</w:t>
+      </w:r>
+    </w:p>
+    <w:p>
+      <w:pPr>
+        <w:pStyle w:val="Compact"/>
         <w:numPr>
           <w:numId w:val="1001"/>
           <w:ilvl w:val="0"/>
         </w:numPr>
       </w:pPr>
       <w:r>
-        <w:t xml:space="preserve">The groups of phenotype data being used can be sorted into two overarching categories: biological factors and technical factors.</w:t>
-      </w:r>
-      <w:r>
-        <w:t xml:space="preserve"> </w:t>
-      </w:r>
-      <w:r>
-        <w:t xml:space="preserve">Biological factors include</w:t>
-      </w:r>
-      <w:r>
-        <w:t xml:space="preserve"> </w:t>
-      </w:r>
-      <w:r>
-        <w:t xml:space="preserve">“</w:t>
-      </w:r>
-      <w:r>
-        <w:t xml:space="preserve">Tissue_type</w:t>
-      </w:r>
-      <w:r>
-        <w:t xml:space="preserve">”</w:t>
-      </w:r>
-      <w:r>
-        <w:t xml:space="preserve">,</w:t>
-      </w:r>
-      <w:r>
-        <w:t xml:space="preserve"> </w:t>
-      </w:r>
-      <w:r>
-        <w:t xml:space="preserve">“</w:t>
-      </w:r>
-      <w:r>
-        <w:t xml:space="preserve">genotype_jak2</w:t>
-      </w:r>
-      <w:r>
-        <w:t xml:space="preserve">”</w:t>
-      </w:r>
-      <w:r>
-        <w:t xml:space="preserve">,</w:t>
-      </w:r>
-      <w:r>
-        <w:t xml:space="preserve"> </w:t>
-      </w:r>
-      <w:r>
-        <w:t xml:space="preserve">“</w:t>
-      </w:r>
-      <w:r>
-        <w:t xml:space="preserve">genotype_calr</w:t>
-      </w:r>
-      <w:r>
-        <w:t xml:space="preserve">”</w:t>
-      </w:r>
-      <w:r>
-        <w:t xml:space="preserve">, and</w:t>
-      </w:r>
-      <w:r>
-        <w:t xml:space="preserve"> </w:t>
-      </w:r>
-      <w:r>
-        <w:t xml:space="preserve">“</w:t>
-      </w:r>
-      <w:r>
-        <w:t xml:space="preserve">genotype_mpl</w:t>
-      </w:r>
-      <w:r>
-        <w:t xml:space="preserve">”</w:t>
-      </w:r>
-      <w:r>
-        <w:t xml:space="preserve">.</w:t>
-      </w:r>
-      <w:r>
-        <w:t xml:space="preserve"> </w:t>
-      </w:r>
-      <w:r>
-        <w:t xml:space="preserve">Technical factors include:</w:t>
-      </w:r>
-      <w:r>
-        <w:t xml:space="preserve"> </w:t>
-      </w:r>
-      <w:r>
-        <w:t xml:space="preserve">“</w:t>
-      </w:r>
-      <w:r>
-        <w:t xml:space="preserve">collection_type</w:t>
-      </w:r>
-      <w:r>
-        <w:t xml:space="preserve">”</w:t>
-      </w:r>
-      <w:r>
-        <w:t xml:space="preserve">,</w:t>
-      </w:r>
-      <w:r>
-        <w:t xml:space="preserve"> </w:t>
-      </w:r>
-      <w:r>
-        <w:t xml:space="preserve">“</w:t>
-      </w:r>
-      <w:r>
-        <w:t xml:space="preserve">time_to_processing</w:t>
-      </w:r>
-      <w:r>
-        <w:t xml:space="preserve">”</w:t>
-      </w:r>
-      <w:r>
-        <w:t xml:space="preserve">, and</w:t>
-      </w:r>
-      <w:r>
-        <w:t xml:space="preserve"> </w:t>
-      </w:r>
-      <w:r>
-        <w:t xml:space="preserve">“</w:t>
-      </w:r>
-      <w:r>
-        <w:t xml:space="preserve">extraction_type</w:t>
-      </w:r>
-      <w:r>
-        <w:t xml:space="preserve">”</w:t>
-      </w:r>
-      <w:r>
-        <w:t xml:space="preserve">.</w:t>
+        <w:t xml:space="preserve">Myleofibrosis is a type of bone marrow cancer in which an rapidly increasing number of blood forming cells form a fibrous like structure that sometimes leads to acute leukemia.</w:t>
+      </w:r>
+      <w:r>
+        <w:t xml:space="preserve"> </w:t>
+      </w:r>
+      <w:r>
+        <w:t xml:space="preserve">Certain genotypes like the JAK2 V617F mutation have been a determining factor of Blast Transformation in Myleofibrosis.</w:t>
+      </w:r>
+    </w:p>
+    <w:p>
+      <w:pPr>
+        <w:pStyle w:val="Heading3"/>
+      </w:pPr>
+      <w:bookmarkStart w:id="23" w:name="what-is-differential-gene-expression"/>
+      <w:bookmarkEnd w:id="23"/>
+      <w:r>
+        <w:t xml:space="preserve">What is differential gene expression?</w:t>
+      </w:r>
+    </w:p>
+    <w:p>
+      <w:pPr>
+        <w:pStyle w:val="Heading4"/>
+      </w:pPr>
+      <w:bookmarkStart w:id="24" w:name="what-is-gene-expression"/>
+      <w:bookmarkEnd w:id="24"/>
+      <w:r>
+        <w:t xml:space="preserve">What is gene expression?</w:t>
+      </w:r>
+    </w:p>
+    <w:p>
+      <w:pPr>
+        <w:pStyle w:val="FirstParagraph"/>
+      </w:pPr>
+      <w:r>
+        <w:t xml:space="preserve">Differential gene expression is a way to analyze factors in different groups that may or may not be associated with different gene counts, from RNA sequence data.</w:t>
       </w:r>
     </w:p>
     <w:p>
       <w:pPr>
         <w:numPr>
-          <w:numId w:val="1001"/>
+          <w:numId w:val="1002"/>
           <w:ilvl w:val="0"/>
         </w:numPr>
       </w:pPr>
       <w:r>
-        <w:t xml:space="preserve">The reason why I am splitting the data/analysis into two categories is to attempt to see whether certain factors from each category have an impact on specific gene counts or not.</w:t>
+        <w:t xml:space="preserve">The groups of phenotype data being used can be sorted into two overarching categories: biological factors and technical factors.</w:t>
+      </w:r>
+      <w:r>
+        <w:t xml:space="preserve"> </w:t>
+      </w:r>
+      <w:r>
+        <w:t xml:space="preserve">Biological factors include</w:t>
+      </w:r>
+      <w:r>
+        <w:t xml:space="preserve"> </w:t>
+      </w:r>
+      <w:r>
+        <w:t xml:space="preserve">“</w:t>
+      </w:r>
+      <w:r>
+        <w:t xml:space="preserve">Tissue_type</w:t>
+      </w:r>
+      <w:r>
+        <w:t xml:space="preserve">”</w:t>
+      </w:r>
+      <w:r>
+        <w:t xml:space="preserve">,</w:t>
+      </w:r>
+      <w:r>
+        <w:t xml:space="preserve"> </w:t>
+      </w:r>
+      <w:r>
+        <w:t xml:space="preserve">“</w:t>
+      </w:r>
+      <w:r>
+        <w:t xml:space="preserve">genotype_jak2</w:t>
+      </w:r>
+      <w:r>
+        <w:t xml:space="preserve">”</w:t>
+      </w:r>
+      <w:r>
+        <w:t xml:space="preserve">,</w:t>
+      </w:r>
+      <w:r>
+        <w:t xml:space="preserve"> </w:t>
+      </w:r>
+      <w:r>
+        <w:t xml:space="preserve">“</w:t>
+      </w:r>
+      <w:r>
+        <w:t xml:space="preserve">genotype_calr</w:t>
+      </w:r>
+      <w:r>
+        <w:t xml:space="preserve">”</w:t>
+      </w:r>
+      <w:r>
+        <w:t xml:space="preserve">, and</w:t>
+      </w:r>
+      <w:r>
+        <w:t xml:space="preserve"> </w:t>
+      </w:r>
+      <w:r>
+        <w:t xml:space="preserve">“</w:t>
+      </w:r>
+      <w:r>
+        <w:t xml:space="preserve">genotype_mpl</w:t>
+      </w:r>
+      <w:r>
+        <w:t xml:space="preserve">”</w:t>
+      </w:r>
+      <w:r>
+        <w:t xml:space="preserve">.</w:t>
+      </w:r>
+      <w:r>
+        <w:t xml:space="preserve"> </w:t>
+      </w:r>
+      <w:r>
+        <w:t xml:space="preserve">Technical factors include:</w:t>
+      </w:r>
+      <w:r>
+        <w:t xml:space="preserve"> </w:t>
+      </w:r>
+      <w:r>
+        <w:t xml:space="preserve">“</w:t>
+      </w:r>
+      <w:r>
+        <w:t xml:space="preserve">collection_type</w:t>
+      </w:r>
+      <w:r>
+        <w:t xml:space="preserve">”</w:t>
+      </w:r>
+      <w:r>
+        <w:t xml:space="preserve">,</w:t>
+      </w:r>
+      <w:r>
+        <w:t xml:space="preserve"> </w:t>
+      </w:r>
+      <w:r>
+        <w:t xml:space="preserve">“</w:t>
+      </w:r>
+      <w:r>
+        <w:t xml:space="preserve">time_to_processing</w:t>
+      </w:r>
+      <w:r>
+        <w:t xml:space="preserve">”</w:t>
+      </w:r>
+      <w:r>
+        <w:t xml:space="preserve">, and</w:t>
+      </w:r>
+      <w:r>
+        <w:t xml:space="preserve"> </w:t>
+      </w:r>
+      <w:r>
+        <w:t xml:space="preserve">“</w:t>
+      </w:r>
+      <w:r>
+        <w:t xml:space="preserve">extraction_type</w:t>
+      </w:r>
+      <w:r>
+        <w:t xml:space="preserve">”</w:t>
+      </w:r>
+      <w:r>
+        <w:t xml:space="preserve">.</w:t>
       </w:r>
     </w:p>
     <w:p>
       <w:pPr>
         <w:numPr>
-          <w:numId w:val="1001"/>
+          <w:numId w:val="1002"/>
           <w:ilvl w:val="0"/>
         </w:numPr>
       </w:pPr>
       <w:r>
-        <w:t xml:space="preserve">To be completed: Why im picking each of the columns within those sections</w:t>
+        <w:t xml:space="preserve">The reason why I am splitting the data/analysis into two categories is to attempt to see whether certain factors from each category have an impact on specific gene counts or not.</w:t>
       </w:r>
     </w:p>
     <w:p>
       <w:pPr>
         <w:numPr>
-          <w:numId w:val="1001"/>
+          <w:numId w:val="1002"/>
           <w:ilvl w:val="0"/>
         </w:numPr>
       </w:pPr>
       <w:r>
+        <w:t xml:space="preserve">To be completed: Why im picking each of the columns within those sections</w:t>
+      </w:r>
+    </w:p>
+    <w:p>
+      <w:pPr>
+        <w:numPr>
+          <w:numId w:val="1002"/>
+          <w:ilvl w:val="0"/>
+        </w:numPr>
+      </w:pPr>
+      <w:r>
         <w:t xml:space="preserve">I will separate demographic groups by phenotype, and compare gene expression counts for each of the genes between the</w:t>
       </w:r>
       <w:r>
@@ -307,8 +337,8 @@
       <w:pPr>
         <w:pStyle w:val="Heading1"/>
       </w:pPr>
-      <w:bookmarkStart w:id="22" w:name="data-import"/>
-      <w:bookmarkEnd w:id="22"/>
+      <w:bookmarkStart w:id="25" w:name="data-import"/>
+      <w:bookmarkEnd w:id="25"/>
       <w:r>
         <w:t xml:space="preserve">Data Import</w:t>
       </w:r>
@@ -317,8 +347,8 @@
       <w:pPr>
         <w:pStyle w:val="Heading3"/>
       </w:pPr>
-      <w:bookmarkStart w:id="23" w:name="install-r-packages"/>
-      <w:bookmarkEnd w:id="23"/>
+      <w:bookmarkStart w:id="26" w:name="install-r-packages"/>
+      <w:bookmarkEnd w:id="26"/>
       <w:r>
         <w:t xml:space="preserve">Install R Packages</w:t>
       </w:r>
@@ -451,8 +481,8 @@
       <w:pPr>
         <w:pStyle w:val="Heading3"/>
       </w:pPr>
-      <w:bookmarkStart w:id="24" w:name="load-libraries"/>
-      <w:bookmarkEnd w:id="24"/>
+      <w:bookmarkStart w:id="27" w:name="load-libraries"/>
+      <w:bookmarkEnd w:id="27"/>
       <w:r>
         <w:t xml:space="preserve">Load Libraries</w:t>
       </w:r>
@@ -490,8 +520,8 @@
       <w:pPr>
         <w:pStyle w:val="Heading3"/>
       </w:pPr>
-      <w:bookmarkStart w:id="25" w:name="read-in-project-metadata-to-r"/>
-      <w:bookmarkEnd w:id="25"/>
+      <w:bookmarkStart w:id="28" w:name="read-in-project-metadata-to-r"/>
+      <w:bookmarkEnd w:id="28"/>
       <w:r>
         <w:t xml:space="preserve">Read in Project Metadata to R</w:t>
       </w:r>
@@ -1308,8 +1338,8 @@
       <w:pPr>
         <w:pStyle w:val="Heading2"/>
       </w:pPr>
-      <w:bookmarkStart w:id="26" w:name="save-prepared-metadata"/>
-      <w:bookmarkEnd w:id="26"/>
+      <w:bookmarkStart w:id="29" w:name="save-prepared-metadata"/>
+      <w:bookmarkEnd w:id="29"/>
       <w:r>
         <w:t xml:space="preserve">Save Prepared Metadata</w:t>
       </w:r>
@@ -1518,8 +1548,8 @@
       <w:pPr>
         <w:pStyle w:val="Heading2"/>
       </w:pPr>
-      <w:bookmarkStart w:id="27" w:name="read-in-rna-sequencing-data-from-hisat2htseqcount"/>
-      <w:bookmarkEnd w:id="27"/>
+      <w:bookmarkStart w:id="30" w:name="read-in-rna-sequencing-data-from-hisat2htseqcount"/>
+      <w:bookmarkEnd w:id="30"/>
       <w:r>
         <w:t xml:space="preserve">Read in RNA Sequencing Data from HiSat2/htseqcount</w:t>
       </w:r>
@@ -2446,10 +2476,10 @@
       <w:pPr>
         <w:pStyle w:val="Heading1"/>
       </w:pPr>
-      <w:bookmarkStart w:id="28" w:name="to-do-prepare-rna-sequencing-data-for-analysis"/>
-      <w:bookmarkEnd w:id="28"/>
-      <w:r>
-        <w:t xml:space="preserve">TO DO: Prepare RNA Sequencing Data for Analysis</w:t>
+      <w:bookmarkStart w:id="31" w:name="in-progress-prepare-rna-sequencing-data-for-analysis"/>
+      <w:bookmarkEnd w:id="31"/>
+      <w:r>
+        <w:t xml:space="preserve">IN PROGRESS: Prepare RNA Sequencing Data for Analysis</w:t>
       </w:r>
     </w:p>
     <w:p>
@@ -2799,86 +2829,430 @@
     </w:p>
     <w:p>
       <w:pPr>
+        <w:pStyle w:val="Heading2"/>
+      </w:pPr>
+      <w:bookmarkStart w:id="32" w:name="summarizing-phenotypesdefining-experimental-design"/>
+      <w:bookmarkEnd w:id="32"/>
+      <w:r>
+        <w:t xml:space="preserve">Summarizing PHENOTYPES/defining experimental design</w:t>
+      </w:r>
+    </w:p>
+    <w:p>
+      <w:pPr>
         <w:pStyle w:val="Heading3"/>
       </w:pPr>
-      <w:bookmarkStart w:id="29" w:name="create-a-summarized-experiment-data-set"/>
-      <w:bookmarkEnd w:id="29"/>
+      <w:bookmarkStart w:id="33" w:name="biological-factors"/>
+      <w:bookmarkEnd w:id="33"/>
+      <w:r>
+        <w:t xml:space="preserve">Biological factors</w:t>
+      </w:r>
+    </w:p>
+    <w:p>
+      <w:pPr>
+        <w:pStyle w:val="SourceCode"/>
+      </w:pPr>
+      <w:r>
+        <w:rPr>
+          <w:rStyle w:val="NormalTok"/>
+        </w:rPr>
+        <w:t xml:space="preserve">df_pheno </w:t>
+      </w:r>
+      <w:r>
+        <w:rPr>
+          <w:rStyle w:val="OperatorTok"/>
+        </w:rPr>
+        <w:t xml:space="preserve">%&gt;%</w:t>
+      </w:r>
+      <w:r>
+        <w:rPr>
+          <w:rStyle w:val="StringTok"/>
+        </w:rPr>
+        <w:t xml:space="preserve"> </w:t>
+      </w:r>
+      <w:r>
+        <w:rPr>
+          <w:rStyle w:val="KeywordTok"/>
+        </w:rPr>
+        <w:t xml:space="preserve">group_by</w:t>
+      </w:r>
+      <w:r>
+        <w:rPr>
+          <w:rStyle w:val="NormalTok"/>
+        </w:rPr>
+        <w:t xml:space="preserve">(diagnosis, genotype_jak2, genotype_calr, age_range, sex) </w:t>
+      </w:r>
+      <w:r>
+        <w:rPr>
+          <w:rStyle w:val="OperatorTok"/>
+        </w:rPr>
+        <w:t xml:space="preserve">%&gt;%</w:t>
+      </w:r>
+      <w:r>
+        <w:rPr>
+          <w:rStyle w:val="StringTok"/>
+        </w:rPr>
+        <w:t xml:space="preserve"> </w:t>
+      </w:r>
+      <w:r>
+        <w:rPr>
+          <w:rStyle w:val="KeywordTok"/>
+        </w:rPr>
+        <w:t xml:space="preserve">summarise</w:t>
+      </w:r>
+      <w:r>
+        <w:rPr>
+          <w:rStyle w:val="NormalTok"/>
+        </w:rPr>
+        <w:t xml:space="preserve">(</w:t>
+      </w:r>
+      <w:r>
+        <w:rPr>
+          <w:rStyle w:val="KeywordTok"/>
+        </w:rPr>
+        <w:t xml:space="preserve">n</w:t>
+      </w:r>
+      <w:r>
+        <w:rPr>
+          <w:rStyle w:val="NormalTok"/>
+        </w:rPr>
+        <w:t xml:space="preserve">())</w:t>
+      </w:r>
+    </w:p>
+    <w:p>
+      <w:pPr>
+        <w:pStyle w:val="SourceCode"/>
+      </w:pPr>
+      <w:r>
+        <w:rPr>
+          <w:rStyle w:val="VerbatimChar"/>
+        </w:rPr>
+        <w:t xml:space="preserve">## # A tibble: 6 x 6</w:t>
+      </w:r>
+      <w:r>
+        <w:br w:type="textWrapping"/>
+      </w:r>
+      <w:r>
+        <w:rPr>
+          <w:rStyle w:val="VerbatimChar"/>
+        </w:rPr>
+        <w:t xml:space="preserve">## # Groups:   diagnosis, genotype_jak2, genotype_calr, age_range [?]</w:t>
+      </w:r>
+      <w:r>
+        <w:br w:type="textWrapping"/>
+      </w:r>
+      <w:r>
+        <w:rPr>
+          <w:rStyle w:val="VerbatimChar"/>
+        </w:rPr>
+        <w:t xml:space="preserve">##   diagnosis genotype_jak2 genotype_calr age_range   sex     `n()`</w:t>
+      </w:r>
+      <w:r>
+        <w:br w:type="textWrapping"/>
+      </w:r>
+      <w:r>
+        <w:rPr>
+          <w:rStyle w:val="VerbatimChar"/>
+        </w:rPr>
+        <w:t xml:space="preserve">##   &lt;fct&gt;     &lt;fct&gt;         &lt;fct&gt;         &lt;fct&gt;       &lt;fct&gt;   &lt;int&gt;</w:t>
+      </w:r>
+      <w:r>
+        <w:br w:type="textWrapping"/>
+      </w:r>
+      <w:r>
+        <w:rPr>
+          <w:rStyle w:val="VerbatimChar"/>
+        </w:rPr>
+        <w:t xml:space="preserve">## 1 mf        negative      negative      unknown     unknown     1</w:t>
+      </w:r>
+      <w:r>
+        <w:br w:type="textWrapping"/>
+      </w:r>
+      <w:r>
+        <w:rPr>
+          <w:rStyle w:val="VerbatimChar"/>
+        </w:rPr>
+        <w:t xml:space="preserve">## 2 mf        negative      positive      elderly61   male        1</w:t>
+      </w:r>
+      <w:r>
+        <w:br w:type="textWrapping"/>
+      </w:r>
+      <w:r>
+        <w:rPr>
+          <w:rStyle w:val="VerbatimChar"/>
+        </w:rPr>
+        <w:t xml:space="preserve">## 3 mf        negative      positive      unknown     unknown     5</w:t>
+      </w:r>
+      <w:r>
+        <w:br w:type="textWrapping"/>
+      </w:r>
+      <w:r>
+        <w:rPr>
+          <w:rStyle w:val="VerbatimChar"/>
+        </w:rPr>
+        <w:t xml:space="preserve">## 4 mf        positive      negative      adult18to60 male        1</w:t>
+      </w:r>
+      <w:r>
+        <w:br w:type="textWrapping"/>
+      </w:r>
+      <w:r>
+        <w:rPr>
+          <w:rStyle w:val="VerbatimChar"/>
+        </w:rPr>
+        <w:t xml:space="preserve">## 5 mf        positive      negative      unknown     unknown     4</w:t>
+      </w:r>
+      <w:r>
+        <w:br w:type="textWrapping"/>
+      </w:r>
+      <w:r>
+        <w:rPr>
+          <w:rStyle w:val="VerbatimChar"/>
+        </w:rPr>
+        <w:t xml:space="preserve">## 6 normal    notdetermined notdetermined adult18to60 unknown    12</w:t>
+      </w:r>
+    </w:p>
+    <w:p>
+      <w:pPr>
+        <w:pStyle w:val="Heading3"/>
+      </w:pPr>
+      <w:bookmarkStart w:id="34" w:name="technological-factors"/>
+      <w:bookmarkEnd w:id="34"/>
+      <w:r>
+        <w:t xml:space="preserve">Technological factors</w:t>
+      </w:r>
+    </w:p>
+    <w:p>
+      <w:pPr>
+        <w:pStyle w:val="SourceCode"/>
+      </w:pPr>
+      <w:r>
+        <w:rPr>
+          <w:rStyle w:val="NormalTok"/>
+        </w:rPr>
+        <w:t xml:space="preserve">df_pheno </w:t>
+      </w:r>
+      <w:r>
+        <w:rPr>
+          <w:rStyle w:val="OperatorTok"/>
+        </w:rPr>
+        <w:t xml:space="preserve">%&gt;%</w:t>
+      </w:r>
+      <w:r>
+        <w:rPr>
+          <w:rStyle w:val="StringTok"/>
+        </w:rPr>
+        <w:t xml:space="preserve"> </w:t>
+      </w:r>
+      <w:r>
+        <w:rPr>
+          <w:rStyle w:val="KeywordTok"/>
+        </w:rPr>
+        <w:t xml:space="preserve">group_by</w:t>
+      </w:r>
+      <w:r>
+        <w:rPr>
+          <w:rStyle w:val="NormalTok"/>
+        </w:rPr>
+        <w:t xml:space="preserve">(time_to_processing, collection_type, collection_event) </w:t>
+      </w:r>
+      <w:r>
+        <w:rPr>
+          <w:rStyle w:val="OperatorTok"/>
+        </w:rPr>
+        <w:t xml:space="preserve">%&gt;%</w:t>
+      </w:r>
+      <w:r>
+        <w:rPr>
+          <w:rStyle w:val="StringTok"/>
+        </w:rPr>
+        <w:t xml:space="preserve"> </w:t>
+      </w:r>
+      <w:r>
+        <w:rPr>
+          <w:rStyle w:val="KeywordTok"/>
+        </w:rPr>
+        <w:t xml:space="preserve">summarise</w:t>
+      </w:r>
+      <w:r>
+        <w:rPr>
+          <w:rStyle w:val="NormalTok"/>
+        </w:rPr>
+        <w:t xml:space="preserve">(</w:t>
+      </w:r>
+      <w:r>
+        <w:rPr>
+          <w:rStyle w:val="KeywordTok"/>
+        </w:rPr>
+        <w:t xml:space="preserve">n</w:t>
+      </w:r>
+      <w:r>
+        <w:rPr>
+          <w:rStyle w:val="NormalTok"/>
+        </w:rPr>
+        <w:t xml:space="preserve">())</w:t>
+      </w:r>
+    </w:p>
+    <w:p>
+      <w:pPr>
+        <w:pStyle w:val="SourceCode"/>
+      </w:pPr>
+      <w:r>
+        <w:rPr>
+          <w:rStyle w:val="VerbatimChar"/>
+        </w:rPr>
+        <w:t xml:space="preserve">## # A tibble: 3 x 4</w:t>
+      </w:r>
+      <w:r>
+        <w:br w:type="textWrapping"/>
+      </w:r>
+      <w:r>
+        <w:rPr>
+          <w:rStyle w:val="VerbatimChar"/>
+        </w:rPr>
+        <w:t xml:space="preserve">## # Groups:   time_to_processing, collection_type [?]</w:t>
+      </w:r>
+      <w:r>
+        <w:br w:type="textWrapping"/>
+      </w:r>
+      <w:r>
+        <w:rPr>
+          <w:rStyle w:val="VerbatimChar"/>
+        </w:rPr>
+        <w:t xml:space="preserve">##   time_to_processing   collection_type collection_event `n()`</w:t>
+      </w:r>
+      <w:r>
+        <w:br w:type="textWrapping"/>
+      </w:r>
+      <w:r>
+        <w:rPr>
+          <w:rStyle w:val="VerbatimChar"/>
+        </w:rPr>
+        <w:t xml:space="preserve">##   &lt;fct&gt;                &lt;fct&gt;           &lt;fct&gt;            &lt;int&gt;</w:t>
+      </w:r>
+      <w:r>
+        <w:br w:type="textWrapping"/>
+      </w:r>
+      <w:r>
+        <w:rPr>
+          <w:rStyle w:val="VerbatimChar"/>
+        </w:rPr>
+        <w:t xml:space="preserve">## 1 repositoryprocessing edta            diagnosis            4</w:t>
+      </w:r>
+      <w:r>
+        <w:br w:type="textWrapping"/>
+      </w:r>
+      <w:r>
+        <w:rPr>
+          <w:rStyle w:val="VerbatimChar"/>
+        </w:rPr>
+        <w:t xml:space="preserve">## 2 repositoryprocessing unknown         diagnosis            8</w:t>
+      </w:r>
+      <w:r>
+        <w:br w:type="textWrapping"/>
+      </w:r>
+      <w:r>
+        <w:rPr>
+          <w:rStyle w:val="VerbatimChar"/>
+        </w:rPr>
+        <w:t xml:space="preserve">## 3 under3h              acd             normal              12</w:t>
+      </w:r>
+    </w:p>
+    <w:p>
+      <w:pPr>
+        <w:pStyle w:val="Heading3"/>
+      </w:pPr>
+      <w:bookmarkStart w:id="35" w:name="create-a-summarized-experiment-data-set"/>
+      <w:bookmarkEnd w:id="35"/>
       <w:r>
         <w:t xml:space="preserve">Create a Summarized Experiment Data set</w:t>
       </w:r>
     </w:p>
     <w:p>
       <w:pPr>
+        <w:pStyle w:val="FirstParagraph"/>
+      </w:pPr>
+      <w:r>
+        <w:t xml:space="preserve">(</w:t>
+      </w:r>
+      <w:r>
+        <w:t xml:space="preserve">“</w:t>
+      </w:r>
+      <w:r>
+        <w:t xml:space="preserve">Summarized Experiment</w:t>
+      </w:r>
+      <w:r>
+        <w:t xml:space="preserve">”</w:t>
+      </w:r>
+      <w:r>
+        <w:t xml:space="preserve"> </w:t>
+      </w:r>
+      <w:r>
+        <w:t xml:space="preserve">- something specific to DESeq2 package)</w:t>
+      </w:r>
+      <w:r>
+        <w:t xml:space="preserve"> </w:t>
+      </w:r>
+      <w:r>
+        <w:t xml:space="preserve">### Normalize RNA Sequencing Counts - in new normalized data frame</w:t>
+      </w:r>
+      <w:r>
+        <w:t xml:space="preserve"> </w:t>
+      </w:r>
+      <w:r>
+        <w:t xml:space="preserve">####(Normalize each sample’s counts data based on over all library size for each sample.)</w:t>
+      </w:r>
+    </w:p>
+    <w:p>
+      <w:pPr>
+        <w:pStyle w:val="Heading1"/>
+      </w:pPr>
+      <w:bookmarkStart w:id="36" w:name="to-do-differential-gene-expression-analysis-with-deseq2"/>
+      <w:bookmarkEnd w:id="36"/>
+      <w:r>
+        <w:t xml:space="preserve">TO DO: Differential Gene Expression Analysis with DESeq2</w:t>
+      </w:r>
+    </w:p>
+    <w:p>
+      <w:pPr>
         <w:pStyle w:val="Heading3"/>
       </w:pPr>
-      <w:bookmarkStart w:id="30" w:name="normalize-rna-sequencing-counts---in-new-normalized-data-frame"/>
-      <w:bookmarkEnd w:id="30"/>
-      <w:r>
-        <w:t xml:space="preserve">Normalize RNA Sequencing Counts - in new normalized data frame</w:t>
-      </w:r>
-    </w:p>
-    <w:p>
-      <w:pPr>
-        <w:pStyle w:val="Heading4"/>
-      </w:pPr>
-      <w:bookmarkStart w:id="31" w:name="normalize-each-samples-counts-data-based-on-over-all-library-size-for-each-sample."/>
-      <w:bookmarkEnd w:id="31"/>
-      <w:r>
-        <w:t xml:space="preserve">(Normalize each sample’s counts data based on over all library size for each sample.)</w:t>
-      </w:r>
-    </w:p>
-    <w:p>
-      <w:pPr>
-        <w:pStyle w:val="Heading1"/>
-      </w:pPr>
-      <w:bookmarkStart w:id="32" w:name="to-do-differential-gene-expression-analysis-with-deseq2"/>
-      <w:bookmarkEnd w:id="32"/>
-      <w:r>
-        <w:t xml:space="preserve">TO DO: Differential Gene Expression Analysis with DESeq2</w:t>
+      <w:bookmarkStart w:id="37" w:name="install-bioconductor-the-deseq2-package-and-ggplot2"/>
+      <w:bookmarkEnd w:id="37"/>
+      <w:r>
+        <w:t xml:space="preserve">Install Bioconductor, the DESeq2 Package and ggplot2</w:t>
+      </w:r>
+    </w:p>
+    <w:p>
+      <w:pPr>
+        <w:pStyle w:val="FirstParagraph"/>
+      </w:pPr>
+      <w:r>
+        <w:t xml:space="preserve">Bioconductor packages need to be installed by</w:t>
+      </w:r>
+      <w:r>
+        <w:t xml:space="preserve"> </w:t>
+      </w:r>
+      <w:r>
+        <w:t xml:space="preserve">“</w:t>
+      </w:r>
+      <w:r>
+        <w:t xml:space="preserve">biocLite</w:t>
+      </w:r>
+      <w:r>
+        <w:t xml:space="preserve">”</w:t>
+      </w:r>
+      <w:r>
+        <w:t xml:space="preserve"> </w:t>
+      </w:r>
+      <w:r>
+        <w:t xml:space="preserve">rather than install.packages which is for CRAN/base R</w:t>
       </w:r>
     </w:p>
     <w:p>
       <w:pPr>
         <w:pStyle w:val="Heading3"/>
       </w:pPr>
-      <w:bookmarkStart w:id="33" w:name="install-bioconductor-the-deseq2-package-and-ggplot2"/>
-      <w:bookmarkEnd w:id="33"/>
-      <w:r>
-        <w:t xml:space="preserve">Install Bioconductor, the DESeq2 Package and ggplot2</w:t>
-      </w:r>
-    </w:p>
-    <w:p>
-      <w:pPr>
-        <w:pStyle w:val="FirstParagraph"/>
-      </w:pPr>
-      <w:r>
-        <w:t xml:space="preserve">Bioconductor packages need to be installed by</w:t>
-      </w:r>
-      <w:r>
-        <w:t xml:space="preserve"> </w:t>
-      </w:r>
-      <w:r>
-        <w:t xml:space="preserve">“</w:t>
-      </w:r>
-      <w:r>
-        <w:t xml:space="preserve">biocLite</w:t>
-      </w:r>
-      <w:r>
-        <w:t xml:space="preserve">”</w:t>
-      </w:r>
-      <w:r>
-        <w:t xml:space="preserve"> </w:t>
-      </w:r>
-      <w:r>
-        <w:t xml:space="preserve">rather than install.packages which is for CRAN/base R</w:t>
-      </w:r>
-    </w:p>
-    <w:p>
-      <w:pPr>
-        <w:pStyle w:val="Heading3"/>
-      </w:pPr>
-      <w:bookmarkStart w:id="34" w:name="load-additional-packages"/>
-      <w:bookmarkEnd w:id="34"/>
+      <w:bookmarkStart w:id="38" w:name="load-additional-packages"/>
+      <w:bookmarkEnd w:id="38"/>
       <w:r>
         <w:t xml:space="preserve">Load Additional Packages</w:t>
       </w:r>
@@ -3020,7 +3394,7 @@
     </w:lvl>
   </w:abstractNum>
   <w:abstractNum w:abstractNumId="990">
-    <w:nsid w:val="cb826021"/>
+    <w:nsid w:val="c9d31b17"/>
     <w:multiLevelType w:val="multilevel"/>
     <w:lvl w:ilvl="0">
       <w:numFmt w:val="bullet"/>
@@ -3101,7 +3475,7 @@
     </w:lvl>
   </w:abstractNum>
   <w:abstractNum w:abstractNumId="991">
-    <w:nsid w:val="a1f5c58d"/>
+    <w:nsid w:val="7e5e746d"/>
     <w:multiLevelType w:val="multilevel"/>
     <w:lvl w:ilvl="0">
       <w:numFmt w:val="bullet"/>
@@ -3188,6 +3562,9 @@
     <w:abstractNumId w:val="990"/>
   </w:num>
   <w:num w:numId="1001">
+    <w:abstractNumId w:val="991"/>
+  </w:num>
+  <w:num w:numId="1002">
     <w:abstractNumId w:val="991"/>
   </w:num>
 </w:numbering>

</xml_diff>